<commit_message>
Update Gui and interface
Dodałem elementy do Gui, implementacje interfejsu
</commit_message>
<xml_diff>
--- a/Projekt-UML.docx
+++ b/Projekt-UML.docx
@@ -627,6 +627,52 @@
       </w:r>
     </w:p>
     <w:p/>
+    <w:p>
+      <w:r>
+        <w:t xml:space="preserve">Błędy znalezione w UML </w:t>
+      </w:r>
+      <w:r>
+        <w:rPr>
+          <mc:AlternateContent>
+            <mc:Choice Requires="w16se"/>
+            <mc:Fallback>
+              <w:rFonts w:ascii="Segoe UI Emoji" w:eastAsia="Segoe UI Emoji" w:hAnsi="Segoe UI Emoji" w:cs="Segoe UI Emoji"/>
+            </mc:Fallback>
+          </mc:AlternateContent>
+        </w:rPr>
+        <mc:AlternateContent>
+          <mc:Choice Requires="w16se">
+            <w16se:symEx w16se:font="Segoe UI Emoji" w16se:char="1F60A"/>
+          </mc:Choice>
+          <mc:Fallback>
+            <w:t>😊</w:t>
+          </mc:Fallback>
+        </mc:AlternateContent>
+      </w:r>
+    </w:p>
+    <w:p>
+      <w:r>
+        <w:t xml:space="preserve">-Brak </w:t>
+      </w:r>
+      <w:r>
+        <w:t>rekordu w bazie danych „remisy”</w:t>
+      </w:r>
+    </w:p>
+    <w:p>
+      <w:r>
+        <w:t>-Klasa „Drużyna” brak pól „punkty”, „liga”, „remisy”</w:t>
+      </w:r>
+    </w:p>
+    <w:p>
+      <w:bookmarkStart w:id="1" w:name="_GoBack"/>
+      <w:bookmarkEnd w:id="1"/>
+    </w:p>
+    <w:p/>
+    <w:p/>
+    <w:p/>
+    <w:p/>
+    <w:p/>
+    <w:p/>
     <w:p/>
     <w:p>
       <w:pPr>
@@ -657,6 +703,7 @@
         </w:numPr>
       </w:pPr>
       <w:r>
+        <w:lastRenderedPageBreak/>
         <w:t>Funkcjonalności, wymaganie źle sformułowane, zawiłe, trudne do zrozumienia</w:t>
       </w:r>
     </w:p>
@@ -708,10 +755,7 @@
         <w:t>W opisach wykresów brakuje informacji o podpisach słupków (legendy)</w:t>
       </w:r>
     </w:p>
-    <w:p>
-      <w:bookmarkStart w:id="1" w:name="_GoBack"/>
-      <w:bookmarkEnd w:id="1"/>
-    </w:p>
+    <w:p/>
     <w:sectPr>
       <w:footerReference w:type="default" r:id="rId11"/>
       <w:type w:val="continuous"/>
@@ -3845,7 +3889,7 @@
 </file>
 
 <file path=customXml/itemProps1.xml><?xml version="1.0" encoding="utf-8"?>
-<ds:datastoreItem xmlns:ds="http://schemas.openxmlformats.org/officeDocument/2006/customXml" ds:itemID="{473ACC8A-F069-4EB1-9F11-62DCAEE1B7A2}">
+<ds:datastoreItem xmlns:ds="http://schemas.openxmlformats.org/officeDocument/2006/customXml" ds:itemID="{D62A70F5-DF5D-4653-B7FB-12F43C7C0AA7}">
   <ds:schemaRefs>
     <ds:schemaRef ds:uri="http://schemas.openxmlformats.org/officeDocument/2006/bibliography"/>
   </ds:schemaRefs>

</xml_diff>